<commit_message>
doc(fix): ajustando docx e pdf
</commit_message>
<xml_diff>
--- a/etapa-01/projeto-integrado-aisoftware-tracker.docx
+++ b/etapa-01/projeto-integrado-aisoftware-tracker.docx
@@ -21,7 +21,7 @@
     </w:p>
     <w:p>
       <w:pPr>
-        <w:jc w:val="left"/>
+        <w:jc w:val="center"/>
         <w:spacing w:line="360" w:lineRule="auto"/>
         <w:rPr>
           <w:rFonts w:eastAsia="Arial"/>
@@ -40,7 +40,7 @@
     </w:p>
     <w:p>
       <w:pPr>
-        <w:jc w:val="left"/>
+        <w:jc w:val="center"/>
         <w:spacing w:line="360" w:lineRule="auto"/>
         <w:rPr>
           <w:rFonts w:eastAsia="Arial"/>
@@ -62,7 +62,7 @@
     </w:p>
     <w:p>
       <w:pPr>
-        <w:jc w:val="left"/>
+        <w:jc w:val="center"/>
         <w:spacing w:line="360" w:lineRule="auto"/>
         <w:rPr>
           <w:rFonts w:eastAsia="Arial"/>
@@ -84,7 +84,7 @@
     </w:p>
     <w:p>
       <w:pPr>
-        <w:jc w:val="left"/>
+        <w:jc w:val="center"/>
         <w:spacing w:line="360" w:lineRule="auto"/>
         <w:rPr>
           <w:rFonts w:eastAsia="Arial"/>
@@ -181,7 +181,7 @@
     </w:p>
     <w:p>
       <w:pPr>
-        <w:jc w:val="left"/>
+        <w:jc w:val="center"/>
         <w:spacing w:before="120" w:after="120"/>
         <w:rPr>
           <w:b/>
@@ -209,7 +209,7 @@
     </w:p>
     <w:p>
       <w:pPr>
-        <w:jc w:val="left"/>
+        <w:jc w:val="center"/>
         <w:spacing w:before="120" w:after="120"/>
         <w:rPr>
           <w:b/>
@@ -237,7 +237,7 @@
     </w:p>
     <w:p>
       <w:pPr>
-        <w:jc w:val="left"/>
+        <w:jc w:val="center"/>
         <w:spacing w:before="120" w:after="120"/>
         <w:rPr>
           <w:b/>
@@ -265,7 +265,7 @@
     </w:p>
     <w:p>
       <w:pPr>
-        <w:jc w:val="left"/>
+        <w:jc w:val="center"/>
         <w:spacing w:before="120" w:after="120"/>
         <w:rPr>
           <w:b/>
@@ -293,7 +293,7 @@
     </w:p>
     <w:p>
       <w:pPr>
-        <w:jc w:val="left"/>
+        <w:jc w:val="center"/>
         <w:spacing w:line="480" w:lineRule="auto"/>
         <w:rPr>
           <w:sz w:val="38"/>
@@ -311,7 +311,7 @@
     </w:p>
     <w:p>
       <w:pPr>
-        <w:jc w:val="left"/>
+        <w:jc w:val="center"/>
         <w:spacing w:line="480" w:lineRule="auto"/>
         <w:rPr>
           <w:sz w:val="38"/>
@@ -329,7 +329,7 @@
     </w:p>
     <w:p>
       <w:pPr>
-        <w:jc w:val="left"/>
+        <w:jc w:val="center"/>
         <w:rPr>
           <w:sz w:val="38"/>
           <w:szCs w:val="38"/>
@@ -347,7 +347,7 @@
     </w:p>
     <w:p>
       <w:pPr>
-        <w:jc w:val="left"/>
+        <w:jc w:val="center"/>
         <w:rPr>
           <w:sz w:val="22"/>
           <w:szCs w:val="38"/>
@@ -372,7 +372,7 @@
     </w:p>
     <w:p>
       <w:pPr>
-        <w:jc w:val="left"/>
+        <w:jc w:val="center"/>
         <w:spacing w:before="720"/>
         <w:rPr>
           <w:b/>
@@ -400,7 +400,7 @@
     </w:p>
     <w:p>
       <w:pPr>
-        <w:jc w:val="left"/>
+        <w:jc w:val="center"/>
         <w:spacing w:before="720"/>
         <w:rPr>
           <w:b/>
@@ -428,7 +428,7 @@
     </w:p>
     <w:p>
       <w:pPr>
-        <w:jc w:val="left"/>
+        <w:jc w:val="center"/>
         <w:spacing w:before="720"/>
         <w:rPr>
           <w:b/>
@@ -456,7 +456,7 @@
     </w:p>
     <w:p>
       <w:pPr>
-        <w:jc w:val="left"/>
+        <w:jc w:val="center"/>
         <w:rPr>
           <w:sz w:val="24"/>
           <w:szCs w:val="24"/>
@@ -477,7 +477,7 @@
     </w:p>
     <w:p>
       <w:pPr>
-        <w:jc w:val="left"/>
+        <w:jc w:val="center"/>
         <w:spacing w:before="600"/>
         <w:rPr>
           <w:color w:val="000000"/>
@@ -503,7 +503,7 @@
     </w:p>
     <w:p>
       <w:pPr>
-        <w:jc w:val="left"/>
+        <w:jc w:val="center"/>
         <w:spacing w:before="600"/>
         <w:rPr>
           <w:color w:val="000000"/>
@@ -529,7 +529,7 @@
     </w:p>
     <w:p>
       <w:pPr>
-        <w:jc w:val="left"/>
+        <w:jc w:val="center"/>
         <w:spacing w:before="600"/>
         <w:rPr>
           <w:color w:val="000000"/>
@@ -555,7 +555,7 @@
     </w:p>
     <w:p>
       <w:pPr>
-        <w:jc w:val="left"/>
+        <w:jc w:val="center"/>
         <w:rPr>
           <w:sz w:val="24"/>
           <w:szCs w:val="24"/>
@@ -572,7 +572,7 @@
     </w:p>
     <w:p>
       <w:pPr>
-        <w:jc w:val="left"/>
+        <w:jc w:val="center"/>
         <w:rPr>
           <w:sz w:val="24"/>
           <w:szCs w:val="24"/>
@@ -622,7 +622,7 @@
         </w:rPr>
       </w:pPr>
       <w:r/>
-      <w:bookmarkStart w:id="2" w:name="_Toc95767457"/>
+      <w:bookmarkStart w:id="14" w:name="_Toc1"/>
       <w:r>
         <w:rPr>
           <w:rFonts w:ascii="Times New Roman" w:hAnsi="Times New Roman"/>
@@ -639,7 +639,8 @@
         </w:rPr>
         <w:t xml:space="preserve"> – Arquitetura de Software Distribuído</w:t>
       </w:r>
-      <w:bookmarkEnd w:id="2"/>
+      <w:r/>
+      <w:bookmarkEnd w:id="14"/>
       <w:r/>
       <w:r/>
     </w:p>
@@ -699,14 +700,13 @@
     <w:p>
       <w:pPr>
         <w:pStyle w:val="931"/>
-        <w:jc w:val="left"/>
         <w:tabs>
           <w:tab w:val="right" w:pos="8305" w:leader="none"/>
         </w:tabs>
         <w:rPr>
-          <w:rFonts w:asciiTheme="minorHAnsi" w:hAnsiTheme="minorHAnsi" w:eastAsiaTheme="minorEastAsia" w:cstheme="minorBidi"/>
-          <w:sz w:val="24"/>
-          <w:szCs w:val="22"/>
+          <w:rFonts w:ascii="Times New Roman" w:hAnsi="Times New Roman" w:asciiTheme="minorHAnsi" w:eastAsiaTheme="minorEastAsia" w:cstheme="minorBidi"/>
+          <w:sz w:val="24"/>
+          <w:szCs w:val="28"/>
         </w:rPr>
       </w:pPr>
       <w:r>
@@ -747,13 +747,36 @@
           <w:sz w:val="24"/>
         </w:rPr>
       </w:r>
-      <w:hyperlink w:tooltip="#_Toc95767457" w:anchor="_Toc95767457" w:history="1">
+      <w:hyperlink w:tooltip="#_Toc1" w:anchor="_Toc1" w:history="1">
+        <w:r>
+          <w:rPr>
+            <w:rStyle w:val="980"/>
+            <w:sz w:val="22"/>
+          </w:rPr>
+        </w:r>
+        <w:r>
+          <w:rPr>
+            <w:rStyle w:val="980"/>
+            <w:rFonts w:ascii="Times New Roman" w:hAnsi="Times New Roman"/>
+            <w:sz w:val="24"/>
+            <w:szCs w:val="28"/>
+          </w:rPr>
+          <w:t xml:space="preserve">Projeto Integrado</w:t>
+        </w:r>
+        <w:r>
+          <w:rPr>
+            <w:rStyle w:val="980"/>
+            <w:rFonts w:ascii="Times New Roman" w:hAnsi="Times New Roman"/>
+            <w:sz w:val="24"/>
+            <w:szCs w:val="28"/>
+          </w:rPr>
+          <w:t xml:space="preserve"> – Arquitetura de Software Distribuído</w:t>
+        </w:r>
         <w:r>
           <w:rPr>
             <w:rStyle w:val="980"/>
             <w:sz w:val="24"/>
           </w:rPr>
-          <w:t xml:space="preserve">Projeto Integrado – Arquitetura de Software Distribuído</w:t>
         </w:r>
         <w:r>
           <w:rPr>
@@ -766,77 +789,51 @@
             <w:sz w:val="24"/>
           </w:rPr>
           <w:fldChar w:fldCharType="begin"/>
-        </w:r>
-        <w:r>
-          <w:rPr>
-            <w:sz w:val="24"/>
-          </w:rPr>
-          <w:instrText xml:space="preserve"> PAGEREF _Toc95767457 \h </w:instrText>
-        </w:r>
-        <w:r>
-          <w:rPr>
-            <w:sz w:val="24"/>
-          </w:rPr>
-        </w:r>
-        <w:r>
-          <w:rPr>
-            <w:sz w:val="24"/>
-          </w:rPr>
+          <w:instrText xml:space="preserve">PAGEREF _Toc1 \h</w:instrText>
           <w:fldChar w:fldCharType="separate"/>
-        </w:r>
-        <w:r>
-          <w:rPr>
-            <w:sz w:val="24"/>
-          </w:rPr>
           <w:t xml:space="preserve">2</w:t>
-        </w:r>
-        <w:r>
-          <w:rPr>
-            <w:sz w:val="24"/>
-          </w:rPr>
           <w:fldChar w:fldCharType="end"/>
         </w:r>
       </w:hyperlink>
       <w:r>
         <w:rPr>
-          <w:sz w:val="24"/>
-        </w:rPr>
-      </w:r>
-      <w:r/>
+          <w:rFonts w:ascii="Times New Roman" w:hAnsi="Times New Roman"/>
+          <w:sz w:val="24"/>
+          <w:szCs w:val="28"/>
+        </w:rPr>
+      </w:r>
+      <w:r>
+        <w:rPr>
+          <w:rFonts w:hAnsiTheme="minorHAnsi" w:eastAsiaTheme="minorEastAsia" w:cstheme="minorBidi"/>
+          <w:sz w:val="32"/>
+          <w:szCs w:val="22"/>
+        </w:rPr>
+      </w:r>
     </w:p>
     <w:p>
       <w:pPr>
         <w:pStyle w:val="932"/>
-        <w:jc w:val="left"/>
         <w:tabs>
-          <w:tab w:val="left" w:pos="600" w:leader="none"/>
+          <w:tab w:val="left" w:pos="858" w:leader="none"/>
           <w:tab w:val="right" w:pos="8305" w:leader="none"/>
         </w:tabs>
         <w:rPr>
-          <w:rFonts w:asciiTheme="minorHAnsi" w:hAnsiTheme="minorHAnsi" w:eastAsiaTheme="minorEastAsia" w:cstheme="minorBidi"/>
-          <w:sz w:val="24"/>
-          <w:szCs w:val="22"/>
-        </w:rPr>
-      </w:pPr>
-      <w:r>
-        <w:rPr>
-          <w:sz w:val="24"/>
-        </w:rPr>
-      </w:r>
-      <w:hyperlink w:tooltip="#_Toc95767458" w:anchor="_Toc95767458" w:history="1">
+          <w:rFonts w:ascii="Times New Roman" w:hAnsi="Times New Roman"/>
+          <w:sz w:val="24"/>
+        </w:rPr>
+      </w:pPr>
+      <w:r/>
+      <w:hyperlink w:tooltip="#_Toc2" w:anchor="_Toc2" w:history="1">
         <w:r>
           <w:rPr>
-            <w:rStyle w:val="980"/>
+            <w:rFonts w:ascii="Times New Roman" w:hAnsi="Times New Roman" w:cs="Times New Roman" w:eastAsia="Times New Roman"/>
             <w:sz w:val="24"/>
           </w:rPr>
           <w:t xml:space="preserve">1.</w:t>
         </w:r>
         <w:r>
           <w:rPr>
-            <w:rFonts w:asciiTheme="minorHAnsi" w:hAnsiTheme="minorHAnsi" w:eastAsiaTheme="minorEastAsia" w:cstheme="minorBidi"/>
             <w:sz w:val="24"/>
-            <w:szCs w:val="22"/>
-            <w:lang w:val="en-US" w:eastAsia="en-US"/>
           </w:rPr>
           <w:tab/>
         </w:r>
@@ -845,7 +842,20 @@
             <w:rStyle w:val="980"/>
             <w:sz w:val="24"/>
           </w:rPr>
+        </w:r>
+        <w:r>
+          <w:rPr>
+            <w:rStyle w:val="980"/>
+            <w:rFonts w:ascii="Times New Roman" w:hAnsi="Times New Roman"/>
+            <w:sz w:val="24"/>
+          </w:rPr>
           <w:t xml:space="preserve">Introdução</w:t>
+        </w:r>
+        <w:r>
+          <w:rPr>
+            <w:rStyle w:val="980"/>
+            <w:sz w:val="24"/>
+          </w:rPr>
         </w:r>
         <w:r>
           <w:rPr>
@@ -858,77 +868,48 @@
             <w:sz w:val="24"/>
           </w:rPr>
           <w:fldChar w:fldCharType="begin"/>
-        </w:r>
-        <w:r>
-          <w:rPr>
-            <w:sz w:val="24"/>
-          </w:rPr>
-          <w:instrText xml:space="preserve"> PAGEREF _Toc95767458 \h </w:instrText>
-        </w:r>
-        <w:r>
-          <w:rPr>
-            <w:sz w:val="24"/>
-          </w:rPr>
-        </w:r>
-        <w:r>
-          <w:rPr>
-            <w:sz w:val="24"/>
-          </w:rPr>
+          <w:instrText xml:space="preserve">PAGEREF _Toc2 \h</w:instrText>
           <w:fldChar w:fldCharType="separate"/>
-        </w:r>
-        <w:r>
-          <w:rPr>
-            <w:sz w:val="24"/>
-          </w:rPr>
           <w:t xml:space="preserve">3</w:t>
-        </w:r>
-        <w:r>
-          <w:rPr>
-            <w:sz w:val="24"/>
-          </w:rPr>
           <w:fldChar w:fldCharType="end"/>
         </w:r>
       </w:hyperlink>
       <w:r>
         <w:rPr>
-          <w:sz w:val="24"/>
-        </w:rPr>
-      </w:r>
-      <w:r/>
+          <w:sz w:val="22"/>
+        </w:rPr>
+      </w:r>
+      <w:r>
+        <w:rPr>
+          <w:rFonts w:ascii="Times New Roman" w:hAnsi="Times New Roman"/>
+          <w:sz w:val="24"/>
+        </w:rPr>
+      </w:r>
     </w:p>
     <w:p>
       <w:pPr>
         <w:pStyle w:val="932"/>
-        <w:jc w:val="left"/>
         <w:tabs>
-          <w:tab w:val="left" w:pos="600" w:leader="none"/>
+          <w:tab w:val="left" w:pos="858" w:leader="none"/>
           <w:tab w:val="right" w:pos="8305" w:leader="none"/>
         </w:tabs>
         <w:rPr>
-          <w:rFonts w:asciiTheme="minorHAnsi" w:hAnsiTheme="minorHAnsi" w:eastAsiaTheme="minorEastAsia" w:cstheme="minorBidi"/>
-          <w:sz w:val="24"/>
-          <w:szCs w:val="22"/>
-        </w:rPr>
-      </w:pPr>
-      <w:r>
-        <w:rPr>
-          <w:sz w:val="24"/>
-        </w:rPr>
-      </w:r>
-      <w:hyperlink w:tooltip="#_Toc95767459" w:anchor="_Toc95767459" w:history="1">
+          <w:rFonts w:ascii="Times New Roman" w:hAnsi="Times New Roman"/>
+          <w:sz w:val="24"/>
+        </w:rPr>
+      </w:pPr>
+      <w:r/>
+      <w:hyperlink w:tooltip="#_Toc3" w:anchor="_Toc3" w:history="1">
         <w:r>
           <w:rPr>
-            <w:rStyle w:val="980"/>
+            <w:rFonts w:ascii="Times New Roman" w:hAnsi="Times New Roman" w:cs="Times New Roman" w:eastAsia="Times New Roman"/>
             <w:sz w:val="24"/>
           </w:rPr>
           <w:t xml:space="preserve">2.</w:t>
         </w:r>
         <w:r>
           <w:rPr>
-            <w:rFonts w:asciiTheme="minorHAnsi" w:hAnsiTheme="minorHAnsi" w:eastAsiaTheme="minorEastAsia" w:cstheme="minorBidi"/>
             <w:sz w:val="24"/>
-            <w:szCs w:val="22"/>
-            <w:lang w:val="en-US" w:eastAsia="en-US"/>
           </w:rPr>
           <w:tab/>
         </w:r>
@@ -937,7 +918,28 @@
             <w:rStyle w:val="980"/>
             <w:sz w:val="24"/>
           </w:rPr>
-          <w:t xml:space="preserve">Cronograma do Trabalho</w:t>
+        </w:r>
+        <w:r>
+          <w:rPr>
+            <w:rStyle w:val="980"/>
+            <w:rFonts w:ascii="Times New Roman" w:hAnsi="Times New Roman"/>
+            <w:sz w:val="24"/>
+          </w:rPr>
+          <w:t xml:space="preserve">Cronograma do</w:t>
+        </w:r>
+        <w:r>
+          <w:rPr>
+            <w:rStyle w:val="980"/>
+            <w:rFonts w:ascii="Times New Roman" w:hAnsi="Times New Roman"/>
+            <w:sz w:val="24"/>
+          </w:rPr>
+          <w:t xml:space="preserve"> Trabalho</w:t>
+        </w:r>
+        <w:r>
+          <w:rPr>
+            <w:rStyle w:val="980"/>
+            <w:sz w:val="24"/>
+          </w:rPr>
         </w:r>
         <w:r>
           <w:rPr>
@@ -950,77 +952,48 @@
             <w:sz w:val="24"/>
           </w:rPr>
           <w:fldChar w:fldCharType="begin"/>
-        </w:r>
-        <w:r>
-          <w:rPr>
-            <w:sz w:val="24"/>
-          </w:rPr>
-          <w:instrText xml:space="preserve"> PAGEREF _Toc95767459 \h </w:instrText>
-        </w:r>
-        <w:r>
-          <w:rPr>
-            <w:sz w:val="24"/>
-          </w:rPr>
-        </w:r>
-        <w:r>
-          <w:rPr>
-            <w:sz w:val="24"/>
-          </w:rPr>
+          <w:instrText xml:space="preserve">PAGEREF _Toc3 \h</w:instrText>
           <w:fldChar w:fldCharType="separate"/>
-        </w:r>
-        <w:r>
-          <w:rPr>
-            <w:sz w:val="24"/>
-          </w:rPr>
-          <w:t xml:space="preserve">5</w:t>
-        </w:r>
-        <w:r>
-          <w:rPr>
-            <w:sz w:val="24"/>
-          </w:rPr>
+          <w:t xml:space="preserve">4</w:t>
           <w:fldChar w:fldCharType="end"/>
         </w:r>
       </w:hyperlink>
       <w:r>
         <w:rPr>
-          <w:sz w:val="24"/>
-        </w:rPr>
-      </w:r>
-      <w:r/>
+          <w:sz w:val="22"/>
+        </w:rPr>
+      </w:r>
+      <w:r>
+        <w:rPr>
+          <w:rFonts w:ascii="Times New Roman" w:hAnsi="Times New Roman"/>
+          <w:sz w:val="24"/>
+        </w:rPr>
+      </w:r>
     </w:p>
     <w:p>
       <w:pPr>
         <w:pStyle w:val="932"/>
-        <w:jc w:val="left"/>
         <w:tabs>
-          <w:tab w:val="left" w:pos="600" w:leader="none"/>
+          <w:tab w:val="left" w:pos="858" w:leader="none"/>
           <w:tab w:val="right" w:pos="8305" w:leader="none"/>
         </w:tabs>
         <w:rPr>
-          <w:rFonts w:asciiTheme="minorHAnsi" w:hAnsiTheme="minorHAnsi" w:eastAsiaTheme="minorEastAsia" w:cstheme="minorBidi"/>
-          <w:sz w:val="24"/>
-          <w:szCs w:val="22"/>
-        </w:rPr>
-      </w:pPr>
-      <w:r>
-        <w:rPr>
-          <w:sz w:val="24"/>
-        </w:rPr>
-      </w:r>
-      <w:hyperlink w:tooltip="#_Toc95767460" w:anchor="_Toc95767460" w:history="1">
+          <w:rFonts w:ascii="Times New Roman" w:hAnsi="Times New Roman"/>
+          <w:sz w:val="24"/>
+        </w:rPr>
+      </w:pPr>
+      <w:r/>
+      <w:hyperlink w:tooltip="#_Toc4" w:anchor="_Toc4" w:history="1">
         <w:r>
           <w:rPr>
-            <w:rStyle w:val="980"/>
+            <w:rFonts w:ascii="Times New Roman" w:hAnsi="Times New Roman" w:cs="Times New Roman" w:eastAsia="Times New Roman"/>
             <w:sz w:val="24"/>
           </w:rPr>
           <w:t xml:space="preserve">3.</w:t>
         </w:r>
         <w:r>
           <w:rPr>
-            <w:rFonts w:asciiTheme="minorHAnsi" w:hAnsiTheme="minorHAnsi" w:eastAsiaTheme="minorEastAsia" w:cstheme="minorBidi"/>
             <w:sz w:val="24"/>
-            <w:szCs w:val="22"/>
-            <w:lang w:val="en-US" w:eastAsia="en-US"/>
           </w:rPr>
           <w:tab/>
         </w:r>
@@ -1029,7 +1002,60 @@
             <w:rStyle w:val="980"/>
             <w:sz w:val="24"/>
           </w:rPr>
-          <w:t xml:space="preserve">Especificação Arquitetural da solução</w:t>
+        </w:r>
+        <w:r>
+          <w:rPr>
+            <w:rStyle w:val="980"/>
+            <w:rFonts w:ascii="Times New Roman" w:hAnsi="Times New Roman"/>
+            <w:sz w:val="24"/>
+          </w:rPr>
+          <w:t xml:space="preserve">Especifica</w:t>
+        </w:r>
+        <w:r>
+          <w:rPr>
+            <w:rStyle w:val="980"/>
+            <w:rFonts w:ascii="Times New Roman" w:hAnsi="Times New Roman"/>
+            <w:sz w:val="24"/>
+          </w:rPr>
+          <w:t xml:space="preserve">ção </w:t>
+        </w:r>
+        <w:r>
+          <w:rPr>
+            <w:rStyle w:val="980"/>
+            <w:rFonts w:ascii="Times New Roman" w:hAnsi="Times New Roman"/>
+            <w:sz w:val="24"/>
+          </w:rPr>
+          <w:t xml:space="preserve">Arquite</w:t>
+        </w:r>
+        <w:r>
+          <w:rPr>
+            <w:rStyle w:val="980"/>
+            <w:rFonts w:ascii="Times New Roman" w:hAnsi="Times New Roman"/>
+            <w:sz w:val="24"/>
+          </w:rPr>
+          <w:t xml:space="preserve">t</w:t>
+        </w:r>
+        <w:r>
+          <w:rPr>
+            <w:rStyle w:val="980"/>
+            <w:rFonts w:ascii="Times New Roman" w:hAnsi="Times New Roman"/>
+            <w:sz w:val="24"/>
+          </w:rPr>
+          <w:t xml:space="preserve">ur</w:t>
+        </w:r>
+        <w:r>
+          <w:rPr>
+            <w:rStyle w:val="980"/>
+            <w:rFonts w:ascii="Times New Roman" w:hAnsi="Times New Roman"/>
+            <w:sz w:val="24"/>
+          </w:rPr>
+          <w:t xml:space="preserve">al da solução</w:t>
+        </w:r>
+        <w:r>
+          <w:rPr>
+            <w:rStyle w:val="980"/>
+            <w:sz w:val="24"/>
+          </w:rPr>
         </w:r>
         <w:r>
           <w:rPr>
@@ -1042,77 +1068,48 @@
             <w:sz w:val="24"/>
           </w:rPr>
           <w:fldChar w:fldCharType="begin"/>
-        </w:r>
-        <w:r>
-          <w:rPr>
-            <w:sz w:val="24"/>
-          </w:rPr>
-          <w:instrText xml:space="preserve"> PAGEREF _Toc95767460 \h </w:instrText>
-        </w:r>
-        <w:r>
-          <w:rPr>
-            <w:sz w:val="24"/>
-          </w:rPr>
-        </w:r>
-        <w:r>
-          <w:rPr>
-            <w:sz w:val="24"/>
-          </w:rPr>
+          <w:instrText xml:space="preserve">PAGEREF _Toc4 \h</w:instrText>
           <w:fldChar w:fldCharType="separate"/>
-        </w:r>
-        <w:r>
-          <w:rPr>
-            <w:sz w:val="24"/>
-          </w:rPr>
-          <w:t xml:space="preserve">6</w:t>
-        </w:r>
-        <w:r>
-          <w:rPr>
-            <w:sz w:val="24"/>
-          </w:rPr>
+          <w:t xml:space="preserve">5</w:t>
           <w:fldChar w:fldCharType="end"/>
         </w:r>
       </w:hyperlink>
       <w:r>
         <w:rPr>
-          <w:sz w:val="24"/>
-        </w:rPr>
-      </w:r>
-      <w:r/>
+          <w:sz w:val="22"/>
+        </w:rPr>
+      </w:r>
+      <w:r>
+        <w:rPr>
+          <w:rFonts w:ascii="Times New Roman" w:hAnsi="Times New Roman"/>
+          <w:sz w:val="24"/>
+        </w:rPr>
+      </w:r>
     </w:p>
     <w:p>
       <w:pPr>
         <w:pStyle w:val="932"/>
-        <w:jc w:val="left"/>
         <w:tabs>
-          <w:tab w:val="left" w:pos="800" w:leader="none"/>
+          <w:tab w:val="left" w:pos="858" w:leader="none"/>
           <w:tab w:val="right" w:pos="8305" w:leader="none"/>
         </w:tabs>
         <w:rPr>
-          <w:rFonts w:asciiTheme="minorHAnsi" w:hAnsiTheme="minorHAnsi" w:eastAsiaTheme="minorEastAsia" w:cstheme="minorBidi"/>
-          <w:sz w:val="24"/>
-          <w:szCs w:val="22"/>
-        </w:rPr>
-      </w:pPr>
-      <w:r>
-        <w:rPr>
-          <w:sz w:val="24"/>
-        </w:rPr>
-      </w:r>
-      <w:hyperlink w:tooltip="#_Toc95767461" w:anchor="_Toc95767461" w:history="1">
+          <w:rFonts w:ascii="Times New Roman" w:hAnsi="Times New Roman"/>
+          <w:sz w:val="24"/>
+        </w:rPr>
+      </w:pPr>
+      <w:r/>
+      <w:hyperlink w:tooltip="#_Toc5" w:anchor="_Toc5" w:history="1">
         <w:r>
           <w:rPr>
-            <w:rStyle w:val="980"/>
+            <w:rFonts w:ascii="Times New Roman" w:hAnsi="Times New Roman" w:cs="Times New Roman" w:eastAsia="Times New Roman"/>
             <w:sz w:val="24"/>
           </w:rPr>
           <w:t xml:space="preserve">3.1</w:t>
         </w:r>
         <w:r>
           <w:rPr>
-            <w:rFonts w:asciiTheme="minorHAnsi" w:hAnsiTheme="minorHAnsi" w:eastAsiaTheme="minorEastAsia" w:cstheme="minorBidi"/>
             <w:sz w:val="24"/>
-            <w:szCs w:val="22"/>
-            <w:lang w:val="en-US" w:eastAsia="en-US"/>
           </w:rPr>
           <w:tab/>
         </w:r>
@@ -1121,7 +1118,20 @@
             <w:rStyle w:val="980"/>
             <w:sz w:val="24"/>
           </w:rPr>
+        </w:r>
+        <w:r>
+          <w:rPr>
+            <w:rStyle w:val="980"/>
+            <w:rFonts w:ascii="Times New Roman" w:hAnsi="Times New Roman"/>
+            <w:sz w:val="24"/>
+          </w:rPr>
           <w:t xml:space="preserve">Restrições Arquiteturais</w:t>
+        </w:r>
+        <w:r>
+          <w:rPr>
+            <w:rStyle w:val="980"/>
+            <w:sz w:val="24"/>
+          </w:rPr>
         </w:r>
         <w:r>
           <w:rPr>
@@ -1134,77 +1144,48 @@
             <w:sz w:val="24"/>
           </w:rPr>
           <w:fldChar w:fldCharType="begin"/>
-        </w:r>
-        <w:r>
-          <w:rPr>
-            <w:sz w:val="24"/>
-          </w:rPr>
-          <w:instrText xml:space="preserve"> PAGEREF _Toc95767461 \h </w:instrText>
-        </w:r>
-        <w:r>
-          <w:rPr>
-            <w:sz w:val="24"/>
-          </w:rPr>
-        </w:r>
-        <w:r>
-          <w:rPr>
-            <w:sz w:val="24"/>
-          </w:rPr>
+          <w:instrText xml:space="preserve">PAGEREF _Toc5 \h</w:instrText>
           <w:fldChar w:fldCharType="separate"/>
-        </w:r>
-        <w:r>
-          <w:rPr>
-            <w:sz w:val="24"/>
-          </w:rPr>
-          <w:t xml:space="preserve">6</w:t>
-        </w:r>
-        <w:r>
-          <w:rPr>
-            <w:sz w:val="24"/>
-          </w:rPr>
+          <w:t xml:space="preserve">5</w:t>
           <w:fldChar w:fldCharType="end"/>
         </w:r>
       </w:hyperlink>
       <w:r>
         <w:rPr>
-          <w:sz w:val="24"/>
-        </w:rPr>
-      </w:r>
-      <w:r/>
+          <w:sz w:val="22"/>
+        </w:rPr>
+      </w:r>
+      <w:r>
+        <w:rPr>
+          <w:rFonts w:ascii="Times New Roman" w:hAnsi="Times New Roman"/>
+          <w:sz w:val="24"/>
+        </w:rPr>
+      </w:r>
     </w:p>
     <w:p>
       <w:pPr>
         <w:pStyle w:val="932"/>
-        <w:jc w:val="left"/>
         <w:tabs>
-          <w:tab w:val="left" w:pos="800" w:leader="none"/>
+          <w:tab w:val="left" w:pos="858" w:leader="none"/>
           <w:tab w:val="right" w:pos="8305" w:leader="none"/>
         </w:tabs>
         <w:rPr>
-          <w:rFonts w:asciiTheme="minorHAnsi" w:hAnsiTheme="minorHAnsi" w:eastAsiaTheme="minorEastAsia" w:cstheme="minorBidi"/>
-          <w:sz w:val="24"/>
-          <w:szCs w:val="22"/>
-        </w:rPr>
-      </w:pPr>
-      <w:r>
-        <w:rPr>
-          <w:sz w:val="24"/>
-        </w:rPr>
-      </w:r>
-      <w:hyperlink w:tooltip="#_Toc95767462" w:anchor="_Toc95767462" w:history="1">
+          <w:rFonts w:ascii="Times New Roman" w:hAnsi="Times New Roman"/>
+          <w:sz w:val="24"/>
+        </w:rPr>
+      </w:pPr>
+      <w:r/>
+      <w:hyperlink w:tooltip="#_Toc6" w:anchor="_Toc6" w:history="1">
         <w:r>
           <w:rPr>
-            <w:rStyle w:val="980"/>
+            <w:rFonts w:ascii="Times New Roman" w:hAnsi="Times New Roman" w:cs="Times New Roman" w:eastAsia="Times New Roman"/>
             <w:sz w:val="24"/>
           </w:rPr>
           <w:t xml:space="preserve">3.2</w:t>
         </w:r>
         <w:r>
           <w:rPr>
-            <w:rFonts w:asciiTheme="minorHAnsi" w:hAnsiTheme="minorHAnsi" w:eastAsiaTheme="minorEastAsia" w:cstheme="minorBidi"/>
             <w:sz w:val="24"/>
-            <w:szCs w:val="22"/>
-            <w:lang w:val="en-US" w:eastAsia="en-US"/>
           </w:rPr>
           <w:tab/>
         </w:r>
@@ -1213,7 +1194,20 @@
             <w:rStyle w:val="980"/>
             <w:sz w:val="24"/>
           </w:rPr>
+        </w:r>
+        <w:r>
+          <w:rPr>
+            <w:rStyle w:val="980"/>
+            <w:rFonts w:ascii="Times New Roman" w:hAnsi="Times New Roman"/>
+            <w:sz w:val="24"/>
+          </w:rPr>
           <w:t xml:space="preserve">Requisitos Funcionais</w:t>
+        </w:r>
+        <w:r>
+          <w:rPr>
+            <w:rStyle w:val="980"/>
+            <w:sz w:val="24"/>
+          </w:rPr>
         </w:r>
         <w:r>
           <w:rPr>
@@ -1226,77 +1220,48 @@
             <w:sz w:val="24"/>
           </w:rPr>
           <w:fldChar w:fldCharType="begin"/>
-        </w:r>
-        <w:r>
-          <w:rPr>
-            <w:sz w:val="24"/>
-          </w:rPr>
-          <w:instrText xml:space="preserve"> PAGEREF _Toc95767462 \h </w:instrText>
-        </w:r>
-        <w:r>
-          <w:rPr>
-            <w:sz w:val="24"/>
-          </w:rPr>
-        </w:r>
-        <w:r>
-          <w:rPr>
-            <w:sz w:val="24"/>
-          </w:rPr>
+          <w:instrText xml:space="preserve">PAGEREF _Toc6 \h</w:instrText>
           <w:fldChar w:fldCharType="separate"/>
-        </w:r>
-        <w:r>
-          <w:rPr>
-            <w:sz w:val="24"/>
-          </w:rPr>
-          <w:t xml:space="preserve">7</w:t>
-        </w:r>
-        <w:r>
-          <w:rPr>
-            <w:sz w:val="24"/>
-          </w:rPr>
+          <w:t xml:space="preserve">6</w:t>
           <w:fldChar w:fldCharType="end"/>
         </w:r>
       </w:hyperlink>
       <w:r>
         <w:rPr>
-          <w:sz w:val="24"/>
-        </w:rPr>
-      </w:r>
-      <w:r/>
+          <w:sz w:val="22"/>
+        </w:rPr>
+      </w:r>
+      <w:r>
+        <w:rPr>
+          <w:rFonts w:ascii="Times New Roman" w:hAnsi="Times New Roman"/>
+          <w:sz w:val="24"/>
+        </w:rPr>
+      </w:r>
     </w:p>
     <w:p>
       <w:pPr>
         <w:pStyle w:val="932"/>
-        <w:jc w:val="left"/>
         <w:tabs>
-          <w:tab w:val="left" w:pos="800" w:leader="none"/>
+          <w:tab w:val="left" w:pos="858" w:leader="none"/>
           <w:tab w:val="right" w:pos="8305" w:leader="none"/>
         </w:tabs>
         <w:rPr>
-          <w:rFonts w:asciiTheme="minorHAnsi" w:hAnsiTheme="minorHAnsi" w:eastAsiaTheme="minorEastAsia" w:cstheme="minorBidi"/>
-          <w:sz w:val="24"/>
-          <w:szCs w:val="22"/>
-        </w:rPr>
-      </w:pPr>
-      <w:r>
-        <w:rPr>
-          <w:sz w:val="24"/>
-        </w:rPr>
-      </w:r>
-      <w:hyperlink w:tooltip="#_Toc95767463" w:anchor="_Toc95767463" w:history="1">
+          <w:rFonts w:ascii="Times New Roman" w:hAnsi="Times New Roman"/>
+          <w:sz w:val="24"/>
+        </w:rPr>
+      </w:pPr>
+      <w:r/>
+      <w:hyperlink w:tooltip="#_Toc7" w:anchor="_Toc7" w:history="1">
         <w:r>
           <w:rPr>
-            <w:rStyle w:val="980"/>
+            <w:rFonts w:ascii="Times New Roman" w:hAnsi="Times New Roman" w:cs="Times New Roman" w:eastAsia="Times New Roman"/>
             <w:sz w:val="24"/>
           </w:rPr>
           <w:t xml:space="preserve">3.3</w:t>
         </w:r>
         <w:r>
           <w:rPr>
-            <w:rFonts w:asciiTheme="minorHAnsi" w:hAnsiTheme="minorHAnsi" w:eastAsiaTheme="minorEastAsia" w:cstheme="minorBidi"/>
             <w:sz w:val="24"/>
-            <w:szCs w:val="22"/>
-            <w:lang w:val="en-US" w:eastAsia="en-US"/>
           </w:rPr>
           <w:tab/>
         </w:r>
@@ -1305,7 +1270,44 @@
             <w:rStyle w:val="980"/>
             <w:sz w:val="24"/>
           </w:rPr>
-          <w:t xml:space="preserve">Requisitos Não-funcionais</w:t>
+        </w:r>
+        <w:r>
+          <w:rPr>
+            <w:rStyle w:val="980"/>
+            <w:rFonts w:ascii="Times New Roman" w:hAnsi="Times New Roman"/>
+            <w:sz w:val="24"/>
+          </w:rPr>
+          <w:t xml:space="preserve">Requisitos </w:t>
+        </w:r>
+        <w:r>
+          <w:rPr>
+            <w:rStyle w:val="980"/>
+            <w:rFonts w:ascii="Times New Roman" w:hAnsi="Times New Roman"/>
+            <w:sz w:val="24"/>
+          </w:rPr>
+          <w:t xml:space="preserve">Não </w:t>
+        </w:r>
+        <w:r>
+          <w:rPr>
+            <w:rStyle w:val="980"/>
+            <w:rFonts w:ascii="Times New Roman" w:hAnsi="Times New Roman"/>
+            <w:sz w:val="24"/>
+          </w:rPr>
+          <w:t xml:space="preserve">F</w:t>
+        </w:r>
+        <w:r>
+          <w:rPr>
+            <w:rStyle w:val="980"/>
+            <w:rFonts w:ascii="Times New Roman" w:hAnsi="Times New Roman"/>
+            <w:sz w:val="24"/>
+          </w:rPr>
+          <w:t xml:space="preserve">uncionais</w:t>
+        </w:r>
+        <w:r>
+          <w:rPr>
+            <w:rStyle w:val="980"/>
+            <w:sz w:val="24"/>
+          </w:rPr>
         </w:r>
         <w:r>
           <w:rPr>
@@ -1318,77 +1320,49 @@
             <w:sz w:val="24"/>
           </w:rPr>
           <w:fldChar w:fldCharType="begin"/>
-        </w:r>
-        <w:r>
-          <w:rPr>
-            <w:sz w:val="24"/>
-          </w:rPr>
-          <w:instrText xml:space="preserve"> PAGEREF _Toc95767463 \h </w:instrText>
-        </w:r>
-        <w:r>
-          <w:rPr>
-            <w:sz w:val="24"/>
-          </w:rPr>
-        </w:r>
-        <w:r>
-          <w:rPr>
-            <w:sz w:val="24"/>
-          </w:rPr>
+          <w:instrText xml:space="preserve">PAGEREF _Toc7 \h</w:instrText>
           <w:fldChar w:fldCharType="separate"/>
-        </w:r>
-        <w:r>
-          <w:rPr>
-            <w:sz w:val="24"/>
-          </w:rPr>
-          <w:t xml:space="preserve">9</w:t>
-        </w:r>
-        <w:r>
-          <w:rPr>
-            <w:sz w:val="24"/>
-          </w:rPr>
+          <w:t xml:space="preserve">7</w:t>
           <w:fldChar w:fldCharType="end"/>
         </w:r>
       </w:hyperlink>
       <w:r>
         <w:rPr>
-          <w:sz w:val="24"/>
-        </w:rPr>
-      </w:r>
-      <w:r/>
+          <w:sz w:val="22"/>
+        </w:rPr>
+      </w:r>
+      <w:r>
+        <w:rPr>
+          <w:rFonts w:ascii="Times New Roman" w:hAnsi="Times New Roman"/>
+          <w:sz w:val="24"/>
+        </w:rPr>
+      </w:r>
     </w:p>
     <w:p>
       <w:pPr>
         <w:pStyle w:val="932"/>
-        <w:jc w:val="left"/>
         <w:tabs>
-          <w:tab w:val="left" w:pos="800" w:leader="none"/>
+          <w:tab w:val="left" w:pos="858" w:leader="none"/>
           <w:tab w:val="right" w:pos="8305" w:leader="none"/>
         </w:tabs>
         <w:rPr>
-          <w:rFonts w:asciiTheme="minorHAnsi" w:hAnsiTheme="minorHAnsi" w:eastAsiaTheme="minorEastAsia" w:cstheme="minorBidi"/>
-          <w:sz w:val="24"/>
-          <w:szCs w:val="22"/>
-        </w:rPr>
-      </w:pPr>
-      <w:r>
-        <w:rPr>
-          <w:sz w:val="24"/>
-        </w:rPr>
-      </w:r>
-      <w:hyperlink w:tooltip="#_Toc95767464" w:anchor="_Toc95767464" w:history="1">
+          <w:rFonts w:ascii="Times New Roman" w:hAnsi="Times New Roman"/>
+          <w:sz w:val="24"/>
+          <w:szCs w:val="28"/>
+        </w:rPr>
+      </w:pPr>
+      <w:r/>
+      <w:hyperlink w:tooltip="#_Toc8" w:anchor="_Toc8" w:history="1">
         <w:r>
           <w:rPr>
-            <w:rStyle w:val="980"/>
+            <w:rFonts w:ascii="Times New Roman" w:hAnsi="Times New Roman" w:cs="Times New Roman" w:eastAsia="Times New Roman"/>
             <w:sz w:val="24"/>
           </w:rPr>
           <w:t xml:space="preserve">3.4</w:t>
         </w:r>
         <w:r>
           <w:rPr>
-            <w:rFonts w:asciiTheme="minorHAnsi" w:hAnsiTheme="minorHAnsi" w:eastAsiaTheme="minorEastAsia" w:cstheme="minorBidi"/>
             <w:sz w:val="24"/>
-            <w:szCs w:val="22"/>
-            <w:lang w:val="en-US" w:eastAsia="en-US"/>
           </w:rPr>
           <w:tab/>
         </w:r>
@@ -1397,7 +1371,30 @@
             <w:rStyle w:val="980"/>
             <w:sz w:val="24"/>
           </w:rPr>
+        </w:r>
+        <w:r>
+          <w:rPr>
+            <w:rStyle w:val="980"/>
+            <w:rFonts w:ascii="Times New Roman" w:hAnsi="Times New Roman"/>
+            <w:sz w:val="24"/>
+            <w:szCs w:val="28"/>
+          </w:rPr>
           <w:t xml:space="preserve">Mecanismos Arquiteturais</w:t>
+        </w:r>
+        <w:r>
+          <w:rPr>
+            <w:rStyle w:val="980"/>
+            <w:rFonts w:ascii="Times New Roman" w:hAnsi="Times New Roman"/>
+            <w:sz w:val="24"/>
+            <w:szCs w:val="28"/>
+          </w:rPr>
+          <w:t xml:space="preserve"> </w:t>
+        </w:r>
+        <w:r>
+          <w:rPr>
+            <w:rStyle w:val="980"/>
+            <w:sz w:val="24"/>
+          </w:rPr>
         </w:r>
         <w:r>
           <w:rPr>
@@ -1410,77 +1407,49 @@
             <w:sz w:val="24"/>
           </w:rPr>
           <w:fldChar w:fldCharType="begin"/>
-        </w:r>
-        <w:r>
-          <w:rPr>
-            <w:sz w:val="24"/>
-          </w:rPr>
-          <w:instrText xml:space="preserve"> PAGEREF _Toc95767464 \h </w:instrText>
-        </w:r>
-        <w:r>
-          <w:rPr>
-            <w:sz w:val="24"/>
-          </w:rPr>
-        </w:r>
-        <w:r>
-          <w:rPr>
-            <w:sz w:val="24"/>
-          </w:rPr>
+          <w:instrText xml:space="preserve">PAGEREF _Toc8 \h</w:instrText>
           <w:fldChar w:fldCharType="separate"/>
-        </w:r>
-        <w:r>
-          <w:rPr>
-            <w:sz w:val="24"/>
-          </w:rPr>
-          <w:t xml:space="preserve">10</w:t>
-        </w:r>
-        <w:r>
-          <w:rPr>
-            <w:sz w:val="24"/>
-          </w:rPr>
+          <w:t xml:space="preserve">8</w:t>
           <w:fldChar w:fldCharType="end"/>
         </w:r>
       </w:hyperlink>
       <w:r>
         <w:rPr>
-          <w:sz w:val="24"/>
-        </w:rPr>
-      </w:r>
-      <w:r/>
+          <w:sz w:val="22"/>
+        </w:rPr>
+      </w:r>
+      <w:r>
+        <w:rPr>
+          <w:rFonts w:ascii="Times New Roman" w:hAnsi="Times New Roman"/>
+          <w:sz w:val="24"/>
+          <w:szCs w:val="28"/>
+        </w:rPr>
+      </w:r>
     </w:p>
     <w:p>
       <w:pPr>
         <w:pStyle w:val="932"/>
-        <w:jc w:val="left"/>
         <w:tabs>
-          <w:tab w:val="left" w:pos="600" w:leader="none"/>
+          <w:tab w:val="left" w:pos="858" w:leader="none"/>
           <w:tab w:val="right" w:pos="8305" w:leader="none"/>
         </w:tabs>
         <w:rPr>
-          <w:rFonts w:asciiTheme="minorHAnsi" w:hAnsiTheme="minorHAnsi" w:eastAsiaTheme="minorEastAsia" w:cstheme="minorBidi"/>
-          <w:sz w:val="24"/>
-          <w:szCs w:val="22"/>
-        </w:rPr>
-      </w:pPr>
-      <w:r>
-        <w:rPr>
-          <w:sz w:val="24"/>
-        </w:rPr>
-      </w:r>
-      <w:hyperlink w:tooltip="#_Toc95767465" w:anchor="_Toc95767465" w:history="1">
+          <w:rFonts w:ascii="Times New Roman" w:hAnsi="Times New Roman"/>
+          <w:sz w:val="24"/>
+        </w:rPr>
+      </w:pPr>
+      <w:r/>
+      <w:hyperlink w:tooltip="#_Toc9" w:anchor="_Toc9" w:history="1">
         <w:r>
           <w:rPr>
-            <w:rStyle w:val="980"/>
+            <w:rFonts w:ascii="Times New Roman" w:hAnsi="Times New Roman" w:cs="Times New Roman" w:eastAsia="Times New Roman"/>
             <w:sz w:val="24"/>
           </w:rPr>
           <w:t xml:space="preserve">4.</w:t>
         </w:r>
         <w:r>
           <w:rPr>
-            <w:rFonts w:asciiTheme="minorHAnsi" w:hAnsiTheme="minorHAnsi" w:eastAsiaTheme="minorEastAsia" w:cstheme="minorBidi"/>
             <w:sz w:val="24"/>
-            <w:szCs w:val="22"/>
-            <w:lang w:val="en-US" w:eastAsia="en-US"/>
           </w:rPr>
           <w:tab/>
         </w:r>
@@ -1489,7 +1458,20 @@
             <w:rStyle w:val="980"/>
             <w:sz w:val="24"/>
           </w:rPr>
+        </w:r>
+        <w:r>
+          <w:rPr>
+            <w:rStyle w:val="980"/>
+            <w:rFonts w:ascii="Times New Roman" w:hAnsi="Times New Roman"/>
+            <w:sz w:val="24"/>
+          </w:rPr>
           <w:t xml:space="preserve">Modelagem Arquitetural</w:t>
+        </w:r>
+        <w:r>
+          <w:rPr>
+            <w:rStyle w:val="980"/>
+            <w:sz w:val="24"/>
+          </w:rPr>
         </w:r>
         <w:r>
           <w:rPr>
@@ -1502,86 +1484,86 @@
             <w:sz w:val="24"/>
           </w:rPr>
           <w:fldChar w:fldCharType="begin"/>
+          <w:instrText xml:space="preserve">PAGEREF _Toc9 \h</w:instrText>
+          <w:fldChar w:fldCharType="separate"/>
+          <w:t xml:space="preserve">9</w:t>
+          <w:fldChar w:fldCharType="end"/>
         </w:r>
+      </w:hyperlink>
+      <w:r>
+        <w:rPr>
+          <w:sz w:val="22"/>
+        </w:rPr>
+      </w:r>
+      <w:r>
+        <w:rPr>
+          <w:rFonts w:ascii="Times New Roman" w:hAnsi="Times New Roman"/>
+          <w:sz w:val="24"/>
+        </w:rPr>
+      </w:r>
+    </w:p>
+    <w:p>
+      <w:pPr>
+        <w:pStyle w:val="932"/>
+        <w:tabs>
+          <w:tab w:val="left" w:pos="858" w:leader="none"/>
+          <w:tab w:val="right" w:pos="8305" w:leader="none"/>
+        </w:tabs>
+        <w:rPr>
+          <w:rFonts w:ascii="Times New Roman" w:hAnsi="Times New Roman"/>
+          <w:sz w:val="24"/>
+          <w:szCs w:val="28"/>
+        </w:rPr>
+      </w:pPr>
+      <w:r/>
+      <w:hyperlink w:tooltip="#_Toc10" w:anchor="_Toc10" w:history="1">
         <w:r>
           <w:rPr>
-            <w:sz w:val="24"/>
-          </w:rPr>
-          <w:instrText xml:space="preserve"> PAGEREF _Toc95767465 \h </w:instrText>
-        </w:r>
-        <w:r>
-          <w:rPr>
-            <w:sz w:val="24"/>
+            <w:rStyle w:val="980"/>
+            <w:sz w:val="22"/>
           </w:rPr>
         </w:r>
         <w:r>
           <w:rPr>
+            <w:rStyle w:val="980"/>
+            <w:rFonts w:ascii="Times New Roman" w:hAnsi="Times New Roman"/>
             <w:sz w:val="24"/>
-          </w:rPr>
-          <w:fldChar w:fldCharType="separate"/>
-        </w:r>
-        <w:r>
-          <w:rPr>
-            <w:sz w:val="24"/>
-          </w:rPr>
-          <w:t xml:space="preserve">11</w:t>
-        </w:r>
-        <w:r>
-          <w:rPr>
-            <w:sz w:val="24"/>
-          </w:rPr>
-          <w:fldChar w:fldCharType="end"/>
-        </w:r>
-      </w:hyperlink>
-      <w:r>
-        <w:rPr>
-          <w:sz w:val="24"/>
-        </w:rPr>
-      </w:r>
-      <w:r/>
-    </w:p>
-    <w:p>
-      <w:pPr>
-        <w:pStyle w:val="932"/>
-        <w:jc w:val="left"/>
-        <w:tabs>
-          <w:tab w:val="left" w:pos="800" w:leader="none"/>
-          <w:tab w:val="right" w:pos="8305" w:leader="none"/>
-        </w:tabs>
-        <w:rPr>
-          <w:rFonts w:asciiTheme="minorHAnsi" w:hAnsiTheme="minorHAnsi" w:eastAsiaTheme="minorEastAsia" w:cstheme="minorBidi"/>
-          <w:sz w:val="24"/>
-          <w:szCs w:val="22"/>
-        </w:rPr>
-      </w:pPr>
-      <w:r>
-        <w:rPr>
-          <w:sz w:val="24"/>
-        </w:rPr>
-      </w:r>
-      <w:hyperlink w:tooltip="#_Toc95767466" w:anchor="_Toc95767466" w:history="1">
-        <w:r>
-          <w:rPr>
-            <w:rStyle w:val="980"/>
-            <w:sz w:val="24"/>
+            <w:szCs w:val="28"/>
           </w:rPr>
           <w:t xml:space="preserve">4.1 </w:t>
         </w:r>
         <w:r>
           <w:rPr>
-            <w:rFonts w:asciiTheme="minorHAnsi" w:hAnsiTheme="minorHAnsi" w:eastAsiaTheme="minorEastAsia" w:cstheme="minorBidi"/>
+            <w:rStyle w:val="980"/>
+            <w:rFonts w:ascii="Times New Roman" w:hAnsi="Times New Roman"/>
             <w:sz w:val="24"/>
-            <w:szCs w:val="22"/>
-            <w:lang w:val="en-US" w:eastAsia="en-US"/>
+            <w:szCs w:val="28"/>
           </w:rPr>
           <w:tab/>
         </w:r>
         <w:r>
           <w:rPr>
             <w:rStyle w:val="980"/>
+            <w:rFonts w:ascii="Times New Roman" w:hAnsi="Times New Roman"/>
+            <w:sz w:val="24"/>
+            <w:szCs w:val="28"/>
+          </w:rPr>
+          <w:t xml:space="preserve">Diagrama de Context</w:t>
+        </w:r>
+        <w:r>
+          <w:rPr>
+            <w:rStyle w:val="980"/>
+            <w:rFonts w:ascii="Times New Roman" w:hAnsi="Times New Roman"/>
+            <w:sz w:val="24"/>
+            <w:szCs w:val="28"/>
+          </w:rPr>
+          <w:t xml:space="preserve">o</w:t>
+        </w:r>
+        <w:r>
+          <w:rPr>
+            <w:rStyle w:val="980"/>
             <w:sz w:val="24"/>
           </w:rPr>
-          <w:t xml:space="preserve">Diagrama de Contexto</w:t>
         </w:r>
         <w:r>
           <w:rPr>
@@ -1594,69 +1576,65 @@
             <w:sz w:val="24"/>
           </w:rPr>
           <w:fldChar w:fldCharType="begin"/>
+          <w:instrText xml:space="preserve">PAGEREF _Toc10 \h</w:instrText>
+          <w:fldChar w:fldCharType="separate"/>
+          <w:t xml:space="preserve">9</w:t>
+          <w:fldChar w:fldCharType="end"/>
         </w:r>
+      </w:hyperlink>
+      <w:r>
+        <w:rPr>
+          <w:sz w:val="22"/>
+        </w:rPr>
+      </w:r>
+      <w:r>
+        <w:rPr>
+          <w:rFonts w:ascii="Times New Roman" w:hAnsi="Times New Roman"/>
+          <w:sz w:val="24"/>
+          <w:szCs w:val="28"/>
+        </w:rPr>
+      </w:r>
+    </w:p>
+    <w:p>
+      <w:pPr>
+        <w:pStyle w:val="932"/>
+        <w:tabs>
+          <w:tab w:val="right" w:pos="8305" w:leader="none"/>
+        </w:tabs>
+        <w:rPr>
+          <w:rFonts w:ascii="Times New Roman" w:hAnsi="Times New Roman"/>
+          <w:sz w:val="24"/>
+        </w:rPr>
+      </w:pPr>
+      <w:r/>
+      <w:hyperlink w:tooltip="#_Toc11" w:anchor="_Toc11" w:history="1">
         <w:r>
           <w:rPr>
-            <w:sz w:val="24"/>
-          </w:rPr>
-          <w:instrText xml:space="preserve"> PAGEREF _Toc95767466 \h </w:instrText>
-        </w:r>
-        <w:r>
-          <w:rPr>
-            <w:sz w:val="24"/>
+            <w:rStyle w:val="980"/>
+            <w:sz w:val="22"/>
           </w:rPr>
         </w:r>
         <w:r>
           <w:rPr>
+            <w:rStyle w:val="980"/>
+            <w:rFonts w:ascii="Times New Roman" w:hAnsi="Times New Roman"/>
             <w:sz w:val="24"/>
           </w:rPr>
-          <w:fldChar w:fldCharType="separate"/>
+          <w:t xml:space="preserve">Etapa 2</w:t>
         </w:r>
         <w:r>
           <w:rPr>
+            <w:rStyle w:val="980"/>
+            <w:rFonts w:ascii="Times New Roman" w:hAnsi="Times New Roman"/>
             <w:sz w:val="24"/>
           </w:rPr>
-          <w:t xml:space="preserve">12</w:t>
+          <w:t xml:space="preserve"> - Pendente</w:t>
         </w:r>
-        <w:r>
-          <w:rPr>
-            <w:sz w:val="24"/>
-          </w:rPr>
-          <w:fldChar w:fldCharType="end"/>
-        </w:r>
-      </w:hyperlink>
-      <w:r>
-        <w:rPr>
-          <w:sz w:val="24"/>
-        </w:rPr>
-      </w:r>
-      <w:r/>
-    </w:p>
-    <w:p>
-      <w:pPr>
-        <w:pStyle w:val="932"/>
-        <w:jc w:val="left"/>
-        <w:tabs>
-          <w:tab w:val="right" w:pos="8305" w:leader="none"/>
-        </w:tabs>
-        <w:rPr>
-          <w:rFonts w:asciiTheme="minorHAnsi" w:hAnsiTheme="minorHAnsi" w:eastAsiaTheme="minorEastAsia" w:cstheme="minorBidi"/>
-          <w:sz w:val="24"/>
-          <w:szCs w:val="22"/>
-        </w:rPr>
-      </w:pPr>
-      <w:r>
-        <w:rPr>
-          <w:sz w:val="24"/>
-        </w:rPr>
-      </w:r>
-      <w:hyperlink w:tooltip="#_Toc95767467" w:anchor="_Toc95767467" w:history="1">
         <w:r>
           <w:rPr>
             <w:rStyle w:val="980"/>
             <w:sz w:val="24"/>
           </w:rPr>
-          <w:t xml:space="preserve">Etapa 2 - Pendente</w:t>
         </w:r>
         <w:r>
           <w:rPr>
@@ -1669,69 +1647,64 @@
             <w:sz w:val="24"/>
           </w:rPr>
           <w:fldChar w:fldCharType="begin"/>
+          <w:instrText xml:space="preserve">PAGEREF _Toc11 \h</w:instrText>
+          <w:fldChar w:fldCharType="separate"/>
+          <w:t xml:space="preserve">10</w:t>
+          <w:fldChar w:fldCharType="end"/>
         </w:r>
+      </w:hyperlink>
+      <w:r>
+        <w:rPr>
+          <w:sz w:val="22"/>
+        </w:rPr>
+      </w:r>
+      <w:r>
+        <w:rPr>
+          <w:rFonts w:ascii="Times New Roman" w:hAnsi="Times New Roman"/>
+          <w:sz w:val="24"/>
+        </w:rPr>
+      </w:r>
+    </w:p>
+    <w:p>
+      <w:pPr>
+        <w:pStyle w:val="932"/>
+        <w:tabs>
+          <w:tab w:val="right" w:pos="8305" w:leader="none"/>
+        </w:tabs>
+        <w:rPr>
+          <w:rFonts w:ascii="Times New Roman" w:hAnsi="Times New Roman"/>
+          <w:sz w:val="24"/>
+        </w:rPr>
+      </w:pPr>
+      <w:r/>
+      <w:hyperlink w:tooltip="#_Toc12" w:anchor="_Toc12" w:history="1">
         <w:r>
           <w:rPr>
-            <w:sz w:val="24"/>
-          </w:rPr>
-          <w:instrText xml:space="preserve"> PAGEREF _Toc95767467 \h </w:instrText>
-        </w:r>
-        <w:r>
-          <w:rPr>
-            <w:sz w:val="24"/>
+            <w:rStyle w:val="980"/>
+            <w:sz w:val="22"/>
           </w:rPr>
         </w:r>
         <w:r>
           <w:rPr>
+            <w:rStyle w:val="980"/>
+            <w:rFonts w:ascii="Times New Roman" w:hAnsi="Times New Roman"/>
             <w:sz w:val="24"/>
           </w:rPr>
-          <w:fldChar w:fldCharType="separate"/>
+          <w:t xml:space="preserve">Etapa 3</w:t>
         </w:r>
         <w:r>
           <w:rPr>
+            <w:rStyle w:val="980"/>
+            <w:rFonts w:ascii="Times New Roman" w:hAnsi="Times New Roman"/>
             <w:sz w:val="24"/>
           </w:rPr>
-          <w:t xml:space="preserve">12</w:t>
+          <w:t xml:space="preserve"> - Pendente</w:t>
         </w:r>
-        <w:r>
-          <w:rPr>
-            <w:sz w:val="24"/>
-          </w:rPr>
-          <w:fldChar w:fldCharType="end"/>
-        </w:r>
-      </w:hyperlink>
-      <w:r>
-        <w:rPr>
-          <w:sz w:val="24"/>
-        </w:rPr>
-      </w:r>
-      <w:r/>
-    </w:p>
-    <w:p>
-      <w:pPr>
-        <w:pStyle w:val="932"/>
-        <w:jc w:val="left"/>
-        <w:tabs>
-          <w:tab w:val="right" w:pos="8305" w:leader="none"/>
-        </w:tabs>
-        <w:rPr>
-          <w:rFonts w:asciiTheme="minorHAnsi" w:hAnsiTheme="minorHAnsi" w:eastAsiaTheme="minorEastAsia" w:cstheme="minorBidi"/>
-          <w:sz w:val="24"/>
-          <w:szCs w:val="22"/>
-        </w:rPr>
-      </w:pPr>
-      <w:r>
-        <w:rPr>
-          <w:sz w:val="24"/>
-        </w:rPr>
-      </w:r>
-      <w:hyperlink w:tooltip="#_Toc95767468" w:anchor="_Toc95767468" w:history="1">
         <w:r>
           <w:rPr>
             <w:rStyle w:val="980"/>
             <w:sz w:val="24"/>
           </w:rPr>
-          <w:t xml:space="preserve">Etapa 3 - Pendente</w:t>
         </w:r>
         <w:r>
           <w:rPr>
@@ -1744,69 +1717,56 @@
             <w:sz w:val="24"/>
           </w:rPr>
           <w:fldChar w:fldCharType="begin"/>
+          <w:instrText xml:space="preserve">PAGEREF _Toc12 \h</w:instrText>
+          <w:fldChar w:fldCharType="separate"/>
+          <w:t xml:space="preserve">10</w:t>
+          <w:fldChar w:fldCharType="end"/>
         </w:r>
+      </w:hyperlink>
+      <w:r>
+        <w:rPr>
+          <w:sz w:val="22"/>
+        </w:rPr>
+      </w:r>
+      <w:r>
+        <w:rPr>
+          <w:rFonts w:ascii="Times New Roman" w:hAnsi="Times New Roman"/>
+          <w:sz w:val="24"/>
+        </w:rPr>
+      </w:r>
+    </w:p>
+    <w:p>
+      <w:pPr>
+        <w:pStyle w:val="932"/>
+        <w:tabs>
+          <w:tab w:val="right" w:pos="8305" w:leader="none"/>
+        </w:tabs>
+        <w:rPr>
+          <w:rFonts w:ascii="Times New Roman" w:hAnsi="Times New Roman"/>
+          <w:sz w:val="24"/>
+        </w:rPr>
+      </w:pPr>
+      <w:r/>
+      <w:hyperlink w:tooltip="#_Toc13" w:anchor="_Toc13" w:history="1">
         <w:r>
           <w:rPr>
-            <w:sz w:val="24"/>
-          </w:rPr>
-          <w:instrText xml:space="preserve"> PAGEREF _Toc95767468 \h </w:instrText>
-        </w:r>
-        <w:r>
-          <w:rPr>
-            <w:sz w:val="24"/>
+            <w:rStyle w:val="980"/>
+            <w:sz w:val="22"/>
           </w:rPr>
         </w:r>
         <w:r>
           <w:rPr>
+            <w:rStyle w:val="980"/>
+            <w:rFonts w:ascii="Times New Roman" w:hAnsi="Times New Roman"/>
             <w:sz w:val="24"/>
           </w:rPr>
-          <w:fldChar w:fldCharType="separate"/>
+          <w:t xml:space="preserve">Referências</w:t>
         </w:r>
-        <w:r>
-          <w:rPr>
-            <w:sz w:val="24"/>
-          </w:rPr>
-          <w:t xml:space="preserve">13</w:t>
-        </w:r>
-        <w:r>
-          <w:rPr>
-            <w:sz w:val="24"/>
-          </w:rPr>
-          <w:fldChar w:fldCharType="end"/>
-        </w:r>
-      </w:hyperlink>
-      <w:r>
-        <w:rPr>
-          <w:sz w:val="24"/>
-        </w:rPr>
-      </w:r>
-      <w:r/>
-    </w:p>
-    <w:p>
-      <w:pPr>
-        <w:pStyle w:val="932"/>
-        <w:jc w:val="left"/>
-        <w:tabs>
-          <w:tab w:val="right" w:pos="8305" w:leader="none"/>
-        </w:tabs>
-        <w:rPr>
-          <w:rFonts w:asciiTheme="minorHAnsi" w:hAnsiTheme="minorHAnsi" w:eastAsiaTheme="minorEastAsia" w:cstheme="minorBidi"/>
-          <w:sz w:val="24"/>
-          <w:szCs w:val="22"/>
-        </w:rPr>
-      </w:pPr>
-      <w:r>
-        <w:rPr>
-          <w:sz w:val="24"/>
-        </w:rPr>
-      </w:r>
-      <w:hyperlink w:tooltip="#_Toc95767469" w:anchor="_Toc95767469" w:history="1">
         <w:r>
           <w:rPr>
             <w:rStyle w:val="980"/>
             <w:sz w:val="24"/>
           </w:rPr>
-          <w:t xml:space="preserve">Referências</w:t>
         </w:r>
         <w:r>
           <w:rPr>
@@ -1819,43 +1779,23 @@
             <w:sz w:val="24"/>
           </w:rPr>
           <w:fldChar w:fldCharType="begin"/>
-        </w:r>
-        <w:r>
-          <w:rPr>
-            <w:sz w:val="24"/>
-          </w:rPr>
-          <w:instrText xml:space="preserve"> PAGEREF _Toc95767469 \h </w:instrText>
-        </w:r>
-        <w:r>
-          <w:rPr>
-            <w:sz w:val="24"/>
-          </w:rPr>
-        </w:r>
-        <w:r>
-          <w:rPr>
-            <w:sz w:val="24"/>
-          </w:rPr>
+          <w:instrText xml:space="preserve">PAGEREF _Toc13 \h</w:instrText>
           <w:fldChar w:fldCharType="separate"/>
-        </w:r>
-        <w:r>
-          <w:rPr>
-            <w:sz w:val="24"/>
-          </w:rPr>
-          <w:t xml:space="preserve">13</w:t>
-        </w:r>
-        <w:r>
-          <w:rPr>
-            <w:sz w:val="24"/>
-          </w:rPr>
+          <w:t xml:space="preserve">10</w:t>
           <w:fldChar w:fldCharType="end"/>
         </w:r>
       </w:hyperlink>
       <w:r>
         <w:rPr>
-          <w:sz w:val="24"/>
-        </w:rPr>
-      </w:r>
-      <w:r/>
+          <w:sz w:val="22"/>
+        </w:rPr>
+      </w:r>
+      <w:r>
+        <w:rPr>
+          <w:rFonts w:ascii="Times New Roman" w:hAnsi="Times New Roman"/>
+          <w:sz w:val="24"/>
+        </w:rPr>
+      </w:r>
     </w:p>
     <w:p>
       <w:pPr>
@@ -1895,14 +1835,15 @@
         </w:rPr>
       </w:pPr>
       <w:r/>
-      <w:bookmarkStart w:id="4" w:name="_Toc95767458"/>
+      <w:bookmarkStart w:id="15" w:name="_Toc2"/>
       <w:r>
         <w:rPr>
           <w:rFonts w:ascii="Times New Roman" w:hAnsi="Times New Roman"/>
         </w:rPr>
         <w:t xml:space="preserve">Introdução</w:t>
       </w:r>
-      <w:bookmarkEnd w:id="4"/>
+      <w:r/>
+      <w:bookmarkEnd w:id="15"/>
       <w:r/>
       <w:r/>
     </w:p>
@@ -2348,7 +2289,7 @@
         </w:rPr>
       </w:pPr>
       <w:r/>
-      <w:bookmarkStart w:id="5" w:name="_Toc95767459"/>
+      <w:bookmarkStart w:id="16" w:name="_Toc3"/>
       <w:r>
         <w:rPr>
           <w:rFonts w:ascii="Times New Roman" w:hAnsi="Times New Roman"/>
@@ -2361,7 +2302,8 @@
         </w:rPr>
         <w:t xml:space="preserve"> Trabalho</w:t>
       </w:r>
-      <w:bookmarkEnd w:id="5"/>
+      <w:r/>
+      <w:bookmarkEnd w:id="16"/>
       <w:r/>
       <w:r/>
     </w:p>
@@ -7282,7 +7224,7 @@
         </w:rPr>
       </w:pPr>
       <w:r/>
-      <w:bookmarkStart w:id="6" w:name="_Toc95767460"/>
+      <w:bookmarkStart w:id="17" w:name="_Toc4"/>
       <w:r>
         <w:rPr>
           <w:rFonts w:ascii="Times New Roman" w:hAnsi="Times New Roman"/>
@@ -7319,7 +7261,8 @@
         </w:rPr>
         <w:t xml:space="preserve">al da solução</w:t>
       </w:r>
-      <w:bookmarkEnd w:id="6"/>
+      <w:r/>
+      <w:bookmarkEnd w:id="17"/>
       <w:r/>
       <w:r/>
     </w:p>
@@ -7433,14 +7376,15 @@
         </w:rPr>
       </w:pPr>
       <w:r/>
-      <w:bookmarkStart w:id="7" w:name="_Toc95767461"/>
+      <w:bookmarkStart w:id="18" w:name="_Toc5"/>
       <w:r>
         <w:rPr>
           <w:rFonts w:ascii="Times New Roman" w:hAnsi="Times New Roman"/>
         </w:rPr>
         <w:t xml:space="preserve">Restrições Arquiteturais</w:t>
       </w:r>
-      <w:bookmarkEnd w:id="7"/>
+      <w:r/>
+      <w:bookmarkEnd w:id="18"/>
       <w:r/>
       <w:r/>
     </w:p>
@@ -7748,26 +7692,19 @@
         </w:rPr>
       </w:pPr>
       <w:r/>
+      <w:bookmarkStart w:id="19" w:name="_Toc6"/>
+      <w:r/>
       <w:bookmarkStart w:id="8" w:name="_heading=h.e4qgsirqegbo"/>
       <w:r/>
-      <w:bookmarkStart w:id="9" w:name="_Toc476472322"/>
+      <w:bookmarkEnd w:id="8"/>
+      <w:r>
+        <w:rPr>
+          <w:rFonts w:ascii="Times New Roman" w:hAnsi="Times New Roman"/>
+        </w:rPr>
+        <w:t xml:space="preserve">Requisitos Funcionais</w:t>
+      </w:r>
       <w:r/>
-      <w:bookmarkStart w:id="10" w:name="_Toc421735552"/>
-      <w:r/>
-      <w:bookmarkStart w:id="11" w:name="_Toc95767462"/>
-      <w:r/>
-      <w:bookmarkEnd w:id="8"/>
-      <w:r>
-        <w:rPr>
-          <w:rFonts w:ascii="Times New Roman" w:hAnsi="Times New Roman"/>
-        </w:rPr>
-        <w:t xml:space="preserve">Requisitos Funcionais</w:t>
-      </w:r>
-      <w:bookmarkEnd w:id="9"/>
-      <w:r/>
-      <w:bookmarkEnd w:id="10"/>
-      <w:r/>
-      <w:bookmarkEnd w:id="11"/>
+      <w:bookmarkEnd w:id="19"/>
       <w:r/>
       <w:r/>
     </w:p>
@@ -8271,14 +8208,13 @@
         </w:rPr>
       </w:pPr>
       <w:r/>
-      <w:bookmarkStart w:id="12" w:name="_Toc95767463"/>
+      <w:bookmarkStart w:id="20" w:name="_Toc7"/>
       <w:r>
         <w:rPr>
           <w:rFonts w:ascii="Times New Roman" w:hAnsi="Times New Roman"/>
         </w:rPr>
         <w:t xml:space="preserve">Requisitos </w:t>
       </w:r>
-      <w:bookmarkEnd w:id="12"/>
       <w:r>
         <w:rPr>
           <w:rFonts w:ascii="Times New Roman" w:hAnsi="Times New Roman"/>
@@ -8297,6 +8233,8 @@
         </w:rPr>
         <w:t xml:space="preserve">uncionais</w:t>
       </w:r>
+      <w:bookmarkEnd w:id="20"/>
+      <w:r/>
       <w:r/>
     </w:p>
     <w:p>
@@ -8791,7 +8729,7 @@
         </w:rPr>
       </w:pPr>
       <w:r/>
-      <w:bookmarkStart w:id="14" w:name="_Toc95767464"/>
+      <w:bookmarkStart w:id="21" w:name="_Toc8"/>
       <w:r>
         <w:rPr>
           <w:rFonts w:ascii="Times New Roman" w:hAnsi="Times New Roman"/>
@@ -8799,7 +8737,6 @@
         </w:rPr>
         <w:t xml:space="preserve">Mecanismos Arquiteturais</w:t>
       </w:r>
-      <w:bookmarkEnd w:id="14"/>
       <w:r>
         <w:rPr>
           <w:rFonts w:ascii="Times New Roman" w:hAnsi="Times New Roman"/>
@@ -8807,6 +8744,8 @@
         </w:rPr>
         <w:t xml:space="preserve"> </w:t>
       </w:r>
+      <w:bookmarkEnd w:id="21"/>
+      <w:r/>
       <w:r/>
     </w:p>
     <w:p>
@@ -9732,9 +9671,7 @@
         <w:jc w:val="left"/>
       </w:pPr>
       <w:r/>
-      <w:bookmarkStart w:id="15" w:name="_Toc74477348"/>
       <w:r/>
-      <w:bookmarkStart w:id="16" w:name="_Toc74561910"/>
       <w:r/>
       <w:r/>
     </w:p>
@@ -9766,18 +9703,15 @@
         </w:rPr>
       </w:pPr>
       <w:r/>
-      <w:bookmarkStart w:id="17" w:name="_Toc95767465"/>
+      <w:bookmarkStart w:id="22" w:name="_Toc9"/>
       <w:r>
         <w:rPr>
           <w:rFonts w:ascii="Times New Roman" w:hAnsi="Times New Roman"/>
         </w:rPr>
         <w:t xml:space="preserve">Modelagem Arquitetural</w:t>
       </w:r>
-      <w:bookmarkEnd w:id="15"/>
       <w:r/>
-      <w:bookmarkEnd w:id="16"/>
-      <w:r/>
-      <w:bookmarkEnd w:id="17"/>
+      <w:bookmarkEnd w:id="22"/>
       <w:r/>
       <w:r/>
     </w:p>
@@ -10060,9 +9994,7 @@
         </w:rPr>
       </w:pPr>
       <w:r/>
-      <w:bookmarkStart w:id="18" w:name="_Toc74561911"/>
-      <w:r/>
-      <w:bookmarkStart w:id="19" w:name="_Toc95767466"/>
+      <w:bookmarkStart w:id="23" w:name="_Toc10"/>
       <w:r>
         <w:rPr>
           <w:rFonts w:ascii="Times New Roman" w:hAnsi="Times New Roman"/>
@@ -10084,7 +10016,6 @@
         </w:rPr>
         <w:t xml:space="preserve">Diagrama de Context</w:t>
       </w:r>
-      <w:bookmarkEnd w:id="18"/>
       <w:r>
         <w:rPr>
           <w:rFonts w:ascii="Times New Roman" w:hAnsi="Times New Roman"/>
@@ -10092,7 +10023,8 @@
         </w:rPr>
         <w:t xml:space="preserve">o</w:t>
       </w:r>
-      <w:bookmarkEnd w:id="19"/>
+      <w:r/>
+      <w:bookmarkEnd w:id="23"/>
       <w:r/>
       <w:r/>
     </w:p>
@@ -10338,7 +10270,6 @@
         </w:rPr>
       </w:r>
       <w:r/>
-      <w:bookmarkStart w:id="20" w:name="_Toc95767467"/>
       <w:r/>
       <w:r/>
       <w:r>
@@ -10361,6 +10292,8 @@
           <w:rFonts w:ascii="Times New Roman" w:hAnsi="Times New Roman"/>
         </w:rPr>
       </w:pPr>
+      <w:r/>
+      <w:bookmarkStart w:id="24" w:name="_Toc11"/>
       <w:r>
         <w:rPr>
           <w:rFonts w:ascii="Times New Roman" w:hAnsi="Times New Roman"/>
@@ -10373,7 +10306,8 @@
         </w:rPr>
         <w:t xml:space="preserve"> - Pendente</w:t>
       </w:r>
-      <w:bookmarkEnd w:id="20"/>
+      <w:r/>
+      <w:bookmarkEnd w:id="24"/>
       <w:r/>
       <w:r/>
     </w:p>
@@ -10475,7 +10409,7 @@
         </w:rPr>
       </w:pPr>
       <w:r/>
-      <w:bookmarkStart w:id="21" w:name="_Toc95767468"/>
+      <w:bookmarkStart w:id="25" w:name="_Toc12"/>
       <w:r>
         <w:rPr>
           <w:rFonts w:ascii="Times New Roman" w:hAnsi="Times New Roman"/>
@@ -10488,7 +10422,8 @@
         </w:rPr>
         <w:t xml:space="preserve"> - Pendente</w:t>
       </w:r>
-      <w:bookmarkEnd w:id="21"/>
+      <w:r/>
+      <w:bookmarkEnd w:id="25"/>
       <w:r/>
       <w:r/>
     </w:p>
@@ -10581,14 +10516,15 @@
         </w:rPr>
       </w:pPr>
       <w:r/>
-      <w:bookmarkStart w:id="22" w:name="_Toc95767469"/>
+      <w:bookmarkStart w:id="26" w:name="_Toc13"/>
       <w:r>
         <w:rPr>
           <w:rFonts w:ascii="Times New Roman" w:hAnsi="Times New Roman"/>
         </w:rPr>
         <w:t xml:space="preserve">Referências</w:t>
       </w:r>
-      <w:bookmarkEnd w:id="22"/>
+      <w:r/>
+      <w:bookmarkEnd w:id="26"/>
       <w:r/>
       <w:r/>
     </w:p>
@@ -11597,8 +11533,9 @@
         <w:tab w:val="right" w:pos="8640" w:leader="none"/>
       </w:tabs>
       <w:rPr>
-        <w:b/>
         <w:color w:val="000000"/>
+        <w:sz w:val="24"/>
+        <w:szCs w:val="24"/>
       </w:rPr>
       <w:pBdr>
         <w:top w:val="none" w:color="000000" w:sz="4" w:space="0"/>
@@ -11643,14 +11580,19 @@
       </w:rPr>
       <w:fldChar w:fldCharType="end"/>
     </w:r>
-    <w:r/>
+    <w:r>
+      <w:rPr>
+        <w:color w:val="000000"/>
+        <w:sz w:val="24"/>
+      </w:rPr>
+    </w:r>
   </w:p>
   <w:p>
     <w:pPr>
-      <w:keepLines/>
+      <w:jc w:val="left"/>
       <w:tabs>
-        <w:tab w:val="center" w:pos="4320" w:leader="none"/>
-        <w:tab w:val="right" w:pos="8640" w:leader="none"/>
+        <w:tab w:val="center" w:pos="4419" w:leader="none"/>
+        <w:tab w:val="right" w:pos="8838" w:leader="none"/>
       </w:tabs>
       <w:rPr>
         <w:color w:val="000000"/>
@@ -11666,6 +11608,7 @@
     <w:r>
       <w:rPr>
         <w:color w:val="000000"/>
+        <w:sz w:val="24"/>
       </w:rPr>
     </w:r>
     <w:r/>
@@ -11700,6 +11643,7 @@
     <w:pPr>
       <w:jc w:val="right"/>
       <w:tabs>
+        <w:tab w:val="left" w:pos="2720" w:leader="none"/>
         <w:tab w:val="center" w:pos="4419" w:leader="none"/>
         <w:tab w:val="right" w:pos="8838" w:leader="none"/>
       </w:tabs>
@@ -11720,32 +11664,17 @@
         <w:sz w:val="24"/>
         <w:szCs w:val="24"/>
       </w:rPr>
-      <w:t xml:space="preserve">Projeto Integrado – Engenharia de </w:t>
+      <w:t xml:space="preserve">Projeto Integrado - Aisoftware Tracker</w:t>
     </w:r>
     <w:r>
       <w:rPr>
-        <w:i/>
         <w:color w:val="000000"/>
         <w:sz w:val="24"/>
         <w:szCs w:val="24"/>
       </w:rPr>
-      <w:t xml:space="preserve">Software</w:t>
-    </w:r>
-    <w:r>
-      <w:rPr>
-        <w:color w:val="000000"/>
-        <w:sz w:val="24"/>
-        <w:szCs w:val="24"/>
-      </w:rPr>
-      <w:t xml:space="preserve"> - PMV</w:t>
     </w:r>
     <w:r/>
   </w:p>
-</w:hdr>
-</file>
-
-<file path=word/header2.xml><?xml version="1.0" encoding="utf-8"?>
-<w:hdr xmlns:wpc="http://schemas.microsoft.com/office/word/2010/wordprocessingCanvas" xmlns:mc="http://schemas.openxmlformats.org/markup-compatibility/2006" xmlns:o="urn:schemas-microsoft-com:office:office" xmlns:r="http://schemas.openxmlformats.org/officeDocument/2006/relationships" xmlns:m="http://schemas.openxmlformats.org/officeDocument/2006/math" xmlns:v="urn:schemas-microsoft-com:vml" xmlns:wp14="http://schemas.microsoft.com/office/word/2010/wordprocessingDrawing" xmlns:wp="http://schemas.openxmlformats.org/drawingml/2006/wordprocessingDrawing" xmlns:w10="urn:schemas-microsoft-com:office:word" xmlns:w="http://schemas.openxmlformats.org/wordprocessingml/2006/main" xmlns:w14="http://schemas.microsoft.com/office/word/2010/wordml" xmlns:w15="http://schemas.microsoft.com/office/word/2012/wordml" xmlns:wpg="http://schemas.microsoft.com/office/word/2010/wordprocessingGroup" xmlns:wpi="http://schemas.microsoft.com/office/word/2010/wordprocessingInk" xmlns:wne="http://schemas.microsoft.com/office/word/2006/wordml" xmlns:a="http://schemas.openxmlformats.org/drawingml/2006/main" xmlns:wps="http://schemas.microsoft.com/office/word/2010/wordprocessingShape" mc:Ignorable="w14 w15 wp14">
   <w:p>
     <w:pPr>
       <w:tabs>
@@ -11755,8 +11684,6 @@
       </w:tabs>
       <w:rPr>
         <w:color w:val="000000"/>
-        <w:sz w:val="24"/>
-        <w:szCs w:val="24"/>
       </w:rPr>
       <w:pBdr>
         <w:top w:val="none" w:color="000000" w:sz="4" w:space="0"/>
@@ -11772,9 +11699,54 @@
         <w:sz w:val="24"/>
         <w:szCs w:val="24"/>
       </w:rPr>
-      <w:t xml:space="preserve">Sistema de Gestão de Frota</w:t>
     </w:r>
-    <w:r/>
+    <w:r>
+      <w:rPr>
+        <w:color w:val="000000"/>
+        <w:sz w:val="24"/>
+        <w:szCs w:val="24"/>
+      </w:rPr>
+    </w:r>
+  </w:p>
+</w:hdr>
+</file>
+
+<file path=word/header2.xml><?xml version="1.0" encoding="utf-8"?>
+<w:hdr xmlns:wpc="http://schemas.microsoft.com/office/word/2010/wordprocessingCanvas" xmlns:mc="http://schemas.openxmlformats.org/markup-compatibility/2006" xmlns:o="urn:schemas-microsoft-com:office:office" xmlns:r="http://schemas.openxmlformats.org/officeDocument/2006/relationships" xmlns:m="http://schemas.openxmlformats.org/officeDocument/2006/math" xmlns:v="urn:schemas-microsoft-com:vml" xmlns:wp14="http://schemas.microsoft.com/office/word/2010/wordprocessingDrawing" xmlns:wp="http://schemas.openxmlformats.org/drawingml/2006/wordprocessingDrawing" xmlns:w10="urn:schemas-microsoft-com:office:word" xmlns:w="http://schemas.openxmlformats.org/wordprocessingml/2006/main" xmlns:w14="http://schemas.microsoft.com/office/word/2010/wordml" xmlns:w15="http://schemas.microsoft.com/office/word/2012/wordml" xmlns:wpg="http://schemas.microsoft.com/office/word/2010/wordprocessingGroup" xmlns:wpi="http://schemas.microsoft.com/office/word/2010/wordprocessingInk" xmlns:wne="http://schemas.microsoft.com/office/word/2006/wordml" xmlns:a="http://schemas.openxmlformats.org/drawingml/2006/main" xmlns:wps="http://schemas.microsoft.com/office/word/2010/wordprocessingShape" mc:Ignorable="w14 w15 wp14">
+  <w:p>
+    <w:pPr>
+      <w:jc w:val="right"/>
+      <w:tabs>
+        <w:tab w:val="left" w:pos="2720" w:leader="none"/>
+        <w:tab w:val="center" w:pos="4419" w:leader="none"/>
+        <w:tab w:val="right" w:pos="8838" w:leader="none"/>
+      </w:tabs>
+      <w:rPr>
+        <w:color w:val="000000"/>
+      </w:rPr>
+      <w:pBdr>
+        <w:top w:val="none" w:color="000000" w:sz="4" w:space="0"/>
+        <w:left w:val="none" w:color="000000" w:sz="4" w:space="0"/>
+        <w:bottom w:val="none" w:color="000000" w:sz="4" w:space="0"/>
+        <w:right w:val="none" w:color="000000" w:sz="4" w:space="0"/>
+        <w:between w:val="none" w:color="000000" w:sz="4" w:space="0"/>
+      </w:pBdr>
+    </w:pPr>
+    <w:r>
+      <w:rPr>
+        <w:color w:val="000000"/>
+        <w:sz w:val="24"/>
+        <w:szCs w:val="24"/>
+      </w:rPr>
+      <w:t xml:space="preserve">Projeto Integrado - Aisoftware Tracker</w:t>
+    </w:r>
+    <w:r>
+      <w:rPr>
+        <w:color w:val="000000"/>
+        <w:sz w:val="24"/>
+        <w:szCs w:val="24"/>
+      </w:rPr>
+    </w:r>
   </w:p>
 </w:hdr>
 </file>

</xml_diff>